<commit_message>
load data from figshare
</commit_message>
<xml_diff>
--- a/Extras/title-page.docx
+++ b/Extras/title-page.docx
@@ -81,7 +81,7 @@
         <w:rPr>
           <w:vertAlign w:val="superscript"/>
         </w:rPr>
-        <w:t>5,6</w:t>
+        <w:t>5</w:t>
       </w:r>
       <w:r>
         <w:t>, Sebastian Mafeld</w:t>
@@ -90,7 +90,7 @@
         <w:rPr>
           <w:vertAlign w:val="superscript"/>
         </w:rPr>
-        <w:t>7</w:t>
+        <w:t>6</w:t>
       </w:r>
       <w:r>
         <w:t xml:space="preserve">, and Matteo </w:t>
@@ -107,7 +107,7 @@
         <w:rPr>
           <w:vertAlign w:val="superscript"/>
         </w:rPr>
-        <w:t>8,9</w:t>
+        <w:t>7,8</w:t>
       </w:r>
     </w:p>
     <w:p>
@@ -189,31 +189,7 @@
         <w:t>6</w:t>
       </w:r>
       <w:r>
-        <w:t xml:space="preserve"> Department of </w:t>
-      </w:r>
-      <w:proofErr w:type="spellStart"/>
-      <w:r>
-        <w:t>Anaesthesia</w:t>
-      </w:r>
-      <w:proofErr w:type="spellEnd"/>
-      <w:r>
-        <w:t xml:space="preserve">, Coffs </w:t>
-      </w:r>
-      <w:proofErr w:type="spellStart"/>
-      <w:r>
-        <w:t>Harbour</w:t>
-      </w:r>
-      <w:proofErr w:type="spellEnd"/>
-      <w:r>
-        <w:t xml:space="preserve"> Health Campus, Coffs </w:t>
-      </w:r>
-      <w:proofErr w:type="spellStart"/>
-      <w:r>
-        <w:t>Harbour</w:t>
-      </w:r>
-      <w:proofErr w:type="spellEnd"/>
-      <w:r>
-        <w:t>, NSW, Australia</w:t>
+        <w:t xml:space="preserve"> Interventional Radiology, JDMI, Toronto General Hospital</w:t>
       </w:r>
       <w:r>
         <w:br/>
@@ -225,7 +201,7 @@
         <w:t>7</w:t>
       </w:r>
       <w:r>
-        <w:t xml:space="preserve"> Interventional Radiology, JDMI, Toronto General Hospital</w:t>
+        <w:t xml:space="preserve"> Department of Anesthesia and Pain Management, Toronto General Hospital, UHN, Toronto, Canada</w:t>
       </w:r>
       <w:r>
         <w:br/>
@@ -235,18 +211,6 @@
           <w:vertAlign w:val="superscript"/>
         </w:rPr>
         <w:t>8</w:t>
-      </w:r>
-      <w:r>
-        <w:t xml:space="preserve"> Department of Anesthesia and Pain Management, Toronto General Hospital, UHN, Toronto, Canada</w:t>
-      </w:r>
-      <w:r>
-        <w:br/>
-      </w:r>
-      <w:r>
-        <w:rPr>
-          <w:vertAlign w:val="superscript"/>
-        </w:rPr>
-        <w:t>9</w:t>
       </w:r>
       <w:r>
         <w:t xml:space="preserve"> Department of Anesthesiology and Pain Medicine and Interdepartmental Division of Critical Care Medicine, University of Toronto, Toronto, Canada</w:t>

</xml_diff>